<commit_message>
added bt and publication
</commit_message>
<xml_diff>
--- a/resubmission/Author’s Response Files.docx
+++ b/resubmission/Author’s Response Files.docx
@@ -36,23 +36,15 @@
           <w:sz w:val="22"/>
           <w:szCs w:val="22"/>
         </w:rPr>
-        <w:t xml:space="preserve"> Access-20xx-</w:t>
-      </w:r>
-      <w:r>
-        <w:rPr>
-          <w:rFonts w:ascii="Calibri" w:hAnsi="Calibri"/>
-          <w:sz w:val="22"/>
-          <w:szCs w:val="22"/>
-        </w:rPr>
-        <w:t>xx</w:t>
-      </w:r>
-      <w:r>
-        <w:rPr>
-          <w:rFonts w:ascii="Calibri" w:hAnsi="Calibri"/>
-          <w:sz w:val="22"/>
-          <w:szCs w:val="22"/>
-        </w:rPr>
-        <w:t>xxx</w:t>
+        <w:t xml:space="preserve"> Access-20</w:t>
+      </w:r>
+      <w:r>
+        <w:rPr>
+          <w:rFonts w:ascii="Calibri" w:hAnsi="Calibri"/>
+          <w:sz w:val="22"/>
+          <w:szCs w:val="22"/>
+        </w:rPr>
+        <w:t>24-34149</w:t>
       </w:r>
       <w:r>
         <w:rPr>
@@ -1400,15 +1392,7 @@
           <w:szCs w:val="22"/>
         </w:rPr>
         <w:lastRenderedPageBreak/>
-        <w:t>the time-intensive process of model training. The high success rates achieved, even with potential limitations, suggest that the benefits outweigh the costs for many applications. How</w:t>
-      </w:r>
-      <w:r>
-        <w:rPr>
-          <w:rFonts w:ascii="Calibri" w:hAnsi="Calibri"/>
-          <w:sz w:val="22"/>
-          <w:szCs w:val="22"/>
-        </w:rPr>
-        <w:t>ever, for scenarios requiring extremely high accuracy or dealing with highly specialized IoT vocabularies, future iterations of the system might benefit from fine-tuning or developing domain-specific models</w:t>
+        <w:t>the time-intensive process of model training. The high success rates achieved, even with potential limitations, suggest that the benefits outweigh the costs for many applications. However, for scenarios requiring extremely high accuracy or dealing with highly specialized IoT vocabularies, future iterations of the system might benefit from fine-tuning or developing domain-specific models</w:t>
       </w:r>
     </w:p>
     <w:p>
@@ -1744,29 +1728,7 @@
           <w:sz w:val="22"/>
           <w:szCs w:val="22"/>
         </w:rPr>
-        <w:t xml:space="preserve">, Concern # </w:t>
-      </w:r>
-      <w:r>
-        <w:rPr>
-          <w:rFonts w:ascii="Calibri" w:hAnsi="Calibri"/>
-          <w:b/>
-          <w:bCs/>
-          <w:color w:val="008000"/>
-          <w:sz w:val="22"/>
-          <w:szCs w:val="22"/>
-        </w:rPr>
-        <w:t>4</w:t>
-      </w:r>
-      <w:r>
-        <w:rPr>
-          <w:rFonts w:ascii="Calibri" w:hAnsi="Calibri"/>
-          <w:b/>
-          <w:bCs/>
-          <w:color w:val="008000"/>
-          <w:sz w:val="22"/>
-          <w:szCs w:val="22"/>
-        </w:rPr>
-        <w:t xml:space="preserve"> (please list here)</w:t>
+        <w:t>, Concern # 4 (please list here)</w:t>
       </w:r>
       <w:r>
         <w:rPr>
@@ -1965,7 +1927,7 @@
           <w:szCs w:val="22"/>
         </w:rPr>
         <w:pict w14:anchorId="3F38534F">
-          <v:shape id="_x0000_i1031" type="#_x0000_t75" alt="Default Line" style="width:481.55pt;height:1.55pt" o:hrpct="0" o:hralign="center" o:hr="t">
+          <v:shape id="_x0000_i1028" type="#_x0000_t75" alt="Default Line" style="width:481.55pt;height:1.55pt" o:hrpct="0" o:hralign="center" o:hr="t">
             <v:imagedata r:id="rId5" o:title="Default Line"/>
           </v:shape>
         </w:pict>
@@ -2001,29 +1963,7 @@
           <w:sz w:val="22"/>
           <w:szCs w:val="22"/>
         </w:rPr>
-        <w:t xml:space="preserve">, Concern # </w:t>
-      </w:r>
-      <w:r>
-        <w:rPr>
-          <w:rFonts w:ascii="Calibri" w:hAnsi="Calibri"/>
-          <w:b/>
-          <w:bCs/>
-          <w:color w:val="008000"/>
-          <w:sz w:val="22"/>
-          <w:szCs w:val="22"/>
-        </w:rPr>
-        <w:t>5</w:t>
-      </w:r>
-      <w:r>
-        <w:rPr>
-          <w:rFonts w:ascii="Calibri" w:hAnsi="Calibri"/>
-          <w:b/>
-          <w:bCs/>
-          <w:color w:val="008000"/>
-          <w:sz w:val="22"/>
-          <w:szCs w:val="22"/>
-        </w:rPr>
-        <w:t xml:space="preserve"> (please list here)</w:t>
+        <w:t>, Concern # 5 (please list here)</w:t>
       </w:r>
       <w:r>
         <w:rPr>
@@ -2616,7 +2556,7 @@
           <w:szCs w:val="22"/>
         </w:rPr>
         <w:pict w14:anchorId="6702A82D">
-          <v:shape id="_x0000_i1033" type="#_x0000_t75" alt="Default Line" style="width:481.55pt;height:1.55pt" o:hrpct="0" o:hralign="center" o:hr="t">
+          <v:shape id="_x0000_i1029" type="#_x0000_t75" alt="Default Line" style="width:481.55pt;height:1.55pt" o:hrpct="0" o:hralign="center" o:hr="t">
             <v:imagedata r:id="rId5" o:title="Default Line"/>
           </v:shape>
         </w:pict>
@@ -2653,29 +2593,7 @@
           <w:sz w:val="22"/>
           <w:szCs w:val="22"/>
         </w:rPr>
-        <w:t xml:space="preserve">, Concern # </w:t>
-      </w:r>
-      <w:r>
-        <w:rPr>
-          <w:rFonts w:ascii="Calibri" w:hAnsi="Calibri"/>
-          <w:b/>
-          <w:bCs/>
-          <w:color w:val="008000"/>
-          <w:sz w:val="22"/>
-          <w:szCs w:val="22"/>
-        </w:rPr>
-        <w:t>6</w:t>
-      </w:r>
-      <w:r>
-        <w:rPr>
-          <w:rFonts w:ascii="Calibri" w:hAnsi="Calibri"/>
-          <w:b/>
-          <w:bCs/>
-          <w:color w:val="008000"/>
-          <w:sz w:val="22"/>
-          <w:szCs w:val="22"/>
-        </w:rPr>
-        <w:t xml:space="preserve"> (please list here)</w:t>
+        <w:t>, Concern # 6 (please list here)</w:t>
       </w:r>
       <w:r>
         <w:rPr>
@@ -2900,7 +2818,6 @@
           <w:lang w:val="en-GB"/>
         </w:rPr>
       </w:pPr>
-      <w:proofErr w:type="spellStart"/>
       <w:r>
         <w:rPr>
           <w:rFonts w:ascii="Calibri" w:hAnsi="Calibri"/>
@@ -2908,17 +2825,7 @@
           <w:szCs w:val="22"/>
           <w:lang w:val="en-GB"/>
         </w:rPr>
-        <w:t>ProgPrompt</w:t>
-      </w:r>
-      <w:proofErr w:type="spellEnd"/>
-      <w:r>
-        <w:rPr>
-          <w:rFonts w:ascii="Calibri" w:hAnsi="Calibri"/>
-          <w:sz w:val="22"/>
-          <w:szCs w:val="22"/>
-          <w:lang w:val="en-GB"/>
-        </w:rPr>
-        <w:t>: Program generation for situated robot task planning using large language models [12]</w:t>
+        <w:t>ProgPrompt: Program generation for situated robot task planning using large language models [12]</w:t>
       </w:r>
     </w:p>
     <w:p>
@@ -2935,7 +2842,6 @@
           <w:lang w:val="en-GB"/>
         </w:rPr>
       </w:pPr>
-      <w:proofErr w:type="spellStart"/>
       <w:r>
         <w:rPr>
           <w:rFonts w:ascii="Calibri" w:hAnsi="Calibri"/>
@@ -2943,17 +2849,7 @@
           <w:szCs w:val="22"/>
           <w:lang w:val="en-GB"/>
         </w:rPr>
-        <w:t>PaLM</w:t>
-      </w:r>
-      <w:proofErr w:type="spellEnd"/>
-      <w:r>
-        <w:rPr>
-          <w:rFonts w:ascii="Calibri" w:hAnsi="Calibri"/>
-          <w:sz w:val="22"/>
-          <w:szCs w:val="22"/>
-          <w:lang w:val="en-GB"/>
-        </w:rPr>
-        <w:t>-E: An embodied multimodal language model [13]</w:t>
+        <w:t>PaLM-E: An embodied multimodal language model [13]</w:t>
       </w:r>
     </w:p>
     <w:p>
@@ -2994,7 +2890,6 @@
           <w:lang w:val="en-GB"/>
         </w:rPr>
       </w:pPr>
-      <w:proofErr w:type="spellStart"/>
       <w:r>
         <w:rPr>
           <w:rFonts w:ascii="Calibri" w:hAnsi="Calibri"/>
@@ -3002,17 +2897,7 @@
           <w:szCs w:val="22"/>
           <w:lang w:val="en-GB"/>
         </w:rPr>
-        <w:t>TidyBot</w:t>
-      </w:r>
-      <w:proofErr w:type="spellEnd"/>
-      <w:r>
-        <w:rPr>
-          <w:rFonts w:ascii="Calibri" w:hAnsi="Calibri"/>
-          <w:sz w:val="22"/>
-          <w:szCs w:val="22"/>
-          <w:lang w:val="en-GB"/>
-        </w:rPr>
-        <w:t>: Personalized robot assistance with large language models [15]</w:t>
+        <w:t>TidyBot: Personalized robot assistance with large language models [15]</w:t>
       </w:r>
     </w:p>
     <w:p>
@@ -3180,7 +3065,7 @@
           <w:szCs w:val="22"/>
         </w:rPr>
         <w:pict w14:anchorId="094C52C3">
-          <v:shape id="_x0000_i1035" type="#_x0000_t75" alt="Default Line" style="width:481.55pt;height:1.55pt" o:hrpct="0" o:hralign="center" o:hr="t">
+          <v:shape id="_x0000_i1030" type="#_x0000_t75" alt="Default Line" style="width:481.55pt;height:1.55pt" o:hrpct="0" o:hralign="center" o:hr="t">
             <v:imagedata r:id="rId5" o:title="Default Line"/>
           </v:shape>
         </w:pict>
@@ -3275,29 +3160,7 @@
           <w:szCs w:val="22"/>
           <w:lang w:val="en-GB"/>
         </w:rPr>
-        <w:t>The use of technical jargon, while necessary, should be balanced with explanations to ensure accessibility for a broader audience. For instance, briefly explaining terms like “LLM” (Large Language Models) and “</w:t>
-      </w:r>
-      <w:proofErr w:type="spellStart"/>
-      <w:r>
-        <w:rPr>
-          <w:rFonts w:ascii="Calibri" w:hAnsi="Calibri"/>
-          <w:color w:val="008000"/>
-          <w:sz w:val="22"/>
-          <w:szCs w:val="22"/>
-          <w:lang w:val="en-GB"/>
-        </w:rPr>
-        <w:t>multiagents</w:t>
-      </w:r>
-      <w:proofErr w:type="spellEnd"/>
-      <w:r>
-        <w:rPr>
-          <w:rFonts w:ascii="Calibri" w:hAnsi="Calibri"/>
-          <w:color w:val="008000"/>
-          <w:sz w:val="22"/>
-          <w:szCs w:val="22"/>
-          <w:lang w:val="en-GB"/>
-        </w:rPr>
-        <w:t>” could help non-experts understand better.</w:t>
+        <w:t>The use of technical jargon, while necessary, should be balanced with explanations to ensure accessibility for a broader audience. For instance, briefly explaining terms like “LLM” (Large Language Models) and “multiagents” could help non-experts understand better.</w:t>
       </w:r>
     </w:p>
     <w:p>
@@ -3434,23 +3297,7 @@
           <w:sz w:val="22"/>
           <w:szCs w:val="22"/>
         </w:rPr>
-        <w:t xml:space="preserve"> </w:t>
-      </w:r>
-      <w:r>
-        <w:rPr>
-          <w:rFonts w:ascii="Calibri" w:hAnsi="Calibri"/>
-          <w:sz w:val="22"/>
-          <w:szCs w:val="22"/>
-        </w:rPr>
-        <w:t>adding a brief explanation</w:t>
-      </w:r>
-      <w:r>
-        <w:rPr>
-          <w:rFonts w:ascii="Calibri" w:hAnsi="Calibri"/>
-          <w:sz w:val="22"/>
-          <w:szCs w:val="22"/>
-        </w:rPr>
-        <w:t xml:space="preserve"> for multi </w:t>
+        <w:t xml:space="preserve"> adding a brief explanation for multi </w:t>
       </w:r>
       <w:proofErr w:type="gramStart"/>
       <w:r>
@@ -3468,23 +3315,7 @@
           <w:sz w:val="22"/>
           <w:szCs w:val="22"/>
         </w:rPr>
-        <w:t xml:space="preserve"> systems</w:t>
-      </w:r>
-      <w:r>
-        <w:rPr>
-          <w:rFonts w:ascii="Calibri" w:hAnsi="Calibri"/>
-          <w:sz w:val="22"/>
-          <w:szCs w:val="22"/>
-        </w:rPr>
-        <w:t xml:space="preserve"> in page 2</w:t>
-      </w:r>
-      <w:r>
-        <w:rPr>
-          <w:rFonts w:ascii="Calibri" w:hAnsi="Calibri"/>
-          <w:sz w:val="22"/>
-          <w:szCs w:val="22"/>
-        </w:rPr>
-        <w:t xml:space="preserve"> as we already had a brief explanation to LLMs</w:t>
+        <w:t xml:space="preserve"> systems in page 2 as we already had a brief explanation to LLMs</w:t>
       </w:r>
     </w:p>
     <w:p>
@@ -3526,7 +3357,7 @@
           <w:szCs w:val="22"/>
         </w:rPr>
         <w:pict w14:anchorId="020D5907">
-          <v:shape id="_x0000_i1028" type="#_x0000_t75" alt="Default Line" style="width:481.55pt;height:1.55pt" o:hrpct="0" o:hralign="center" o:hr="t">
+          <v:shape id="_x0000_i1031" type="#_x0000_t75" alt="Default Line" style="width:481.55pt;height:1.55pt" o:hrpct="0" o:hralign="center" o:hr="t">
             <v:imagedata r:id="rId5" o:title="Default Line"/>
           </v:shape>
         </w:pict>
@@ -3805,7 +3636,7 @@
           <w:szCs w:val="22"/>
         </w:rPr>
         <w:pict w14:anchorId="551D11CC">
-          <v:shape id="_x0000_i1029" type="#_x0000_t75" alt="Default Line" style="width:481.55pt;height:1.55pt" o:hrpct="0" o:hralign="center" o:hr="t">
+          <v:shape id="_x0000_i1032" type="#_x0000_t75" alt="Default Line" style="width:481.55pt;height:1.55pt" o:hrpct="0" o:hralign="center" o:hr="t">
             <v:imagedata r:id="rId5" o:title="Default Line"/>
           </v:shape>
         </w:pict>
@@ -5134,6 +4965,7 @@
   <w:style w:type="character" w:default="1" w:styleId="DefaultParagraphFont">
     <w:name w:val="Default Paragraph Font"/>
     <w:uiPriority w:val="1"/>
+    <w:semiHidden/>
     <w:unhideWhenUsed/>
   </w:style>
   <w:style w:type="table" w:default="1" w:styleId="TableNormal">

</xml_diff>